<commit_message>
Completed upload and read book
</commit_message>
<xml_diff>
--- a/UI/skyBookLibrary/work-plan.docx
+++ b/UI/skyBookLibrary/work-plan.docx
@@ -106,6 +106,26 @@
       <w:pPr>
         <w:pStyle w:val="ListParagraph"/>
         <w:numPr>
+          <w:ilvl w:val="1"/>
+          <w:numId w:val="1"/>
+        </w:numPr>
+        <w:rPr>
+          <w:sz w:val="24"/>
+          <w:szCs w:val="24"/>
+        </w:rPr>
+      </w:pPr>
+      <w:r>
+        <w:rPr>
+          <w:sz w:val="24"/>
+          <w:szCs w:val="24"/>
+        </w:rPr>
+        <w:t>Book search</w:t>
+      </w:r>
+    </w:p>
+    <w:p>
+      <w:pPr>
+        <w:pStyle w:val="ListParagraph"/>
+        <w:numPr>
           <w:ilvl w:val="0"/>
           <w:numId w:val="1"/>
         </w:numPr>
@@ -239,102 +259,67 @@
           <w:sz w:val="24"/>
           <w:szCs w:val="24"/>
         </w:rPr>
-        <w:t xml:space="preserve">Add </w:t>
-      </w:r>
-      <w:r>
-        <w:rPr>
-          <w:sz w:val="24"/>
-          <w:szCs w:val="24"/>
-        </w:rPr>
-        <w:t>Author</w:t>
-      </w:r>
-      <w:r>
-        <w:rPr>
-          <w:sz w:val="24"/>
-          <w:szCs w:val="24"/>
-        </w:rPr>
-        <w:t>(done)</w:t>
-      </w:r>
-    </w:p>
-    <w:p>
-      <w:pPr>
-        <w:pStyle w:val="ListParagraph"/>
-        <w:numPr>
-          <w:ilvl w:val="1"/>
-          <w:numId w:val="1"/>
-        </w:numPr>
-        <w:rPr>
-          <w:sz w:val="24"/>
-          <w:szCs w:val="24"/>
-        </w:rPr>
-      </w:pPr>
-      <w:r>
-        <w:rPr>
-          <w:sz w:val="24"/>
-          <w:szCs w:val="24"/>
-        </w:rPr>
-        <w:t xml:space="preserve">Author </w:t>
-      </w:r>
-      <w:r>
-        <w:rPr>
-          <w:sz w:val="24"/>
-          <w:szCs w:val="24"/>
-        </w:rPr>
-        <w:t>list</w:t>
-      </w:r>
-    </w:p>
-    <w:p>
-      <w:pPr>
-        <w:pStyle w:val="ListParagraph"/>
-        <w:numPr>
-          <w:ilvl w:val="1"/>
-          <w:numId w:val="1"/>
-        </w:numPr>
-        <w:rPr>
-          <w:sz w:val="24"/>
-          <w:szCs w:val="24"/>
-        </w:rPr>
-      </w:pPr>
-      <w:r>
-        <w:rPr>
-          <w:sz w:val="24"/>
-          <w:szCs w:val="24"/>
-        </w:rPr>
-        <w:t xml:space="preserve">Delete </w:t>
-      </w:r>
-      <w:r>
-        <w:rPr>
-          <w:sz w:val="24"/>
-          <w:szCs w:val="24"/>
-        </w:rPr>
-        <w:t>author</w:t>
-      </w:r>
-    </w:p>
-    <w:p>
-      <w:pPr>
-        <w:pStyle w:val="ListParagraph"/>
-        <w:numPr>
-          <w:ilvl w:val="1"/>
-          <w:numId w:val="1"/>
-        </w:numPr>
-        <w:rPr>
-          <w:sz w:val="24"/>
-          <w:szCs w:val="24"/>
-        </w:rPr>
-      </w:pPr>
-      <w:r>
-        <w:rPr>
-          <w:sz w:val="24"/>
-          <w:szCs w:val="24"/>
-        </w:rPr>
-        <w:t xml:space="preserve">Rename </w:t>
-      </w:r>
-      <w:r>
-        <w:rPr>
-          <w:sz w:val="24"/>
-          <w:szCs w:val="24"/>
-        </w:rPr>
-        <w:t>author</w:t>
+        <w:t>Add Author(done)</w:t>
+      </w:r>
+    </w:p>
+    <w:p>
+      <w:pPr>
+        <w:pStyle w:val="ListParagraph"/>
+        <w:numPr>
+          <w:ilvl w:val="1"/>
+          <w:numId w:val="1"/>
+        </w:numPr>
+        <w:rPr>
+          <w:sz w:val="24"/>
+          <w:szCs w:val="24"/>
+        </w:rPr>
+      </w:pPr>
+      <w:r>
+        <w:rPr>
+          <w:sz w:val="24"/>
+          <w:szCs w:val="24"/>
+        </w:rPr>
+        <w:t>Author list</w:t>
+      </w:r>
+    </w:p>
+    <w:p>
+      <w:pPr>
+        <w:pStyle w:val="ListParagraph"/>
+        <w:numPr>
+          <w:ilvl w:val="1"/>
+          <w:numId w:val="1"/>
+        </w:numPr>
+        <w:rPr>
+          <w:sz w:val="24"/>
+          <w:szCs w:val="24"/>
+        </w:rPr>
+      </w:pPr>
+      <w:r>
+        <w:rPr>
+          <w:sz w:val="24"/>
+          <w:szCs w:val="24"/>
+        </w:rPr>
+        <w:t>Delete author</w:t>
+      </w:r>
+    </w:p>
+    <w:p>
+      <w:pPr>
+        <w:pStyle w:val="ListParagraph"/>
+        <w:numPr>
+          <w:ilvl w:val="1"/>
+          <w:numId w:val="1"/>
+        </w:numPr>
+        <w:rPr>
+          <w:sz w:val="24"/>
+          <w:szCs w:val="24"/>
+        </w:rPr>
+      </w:pPr>
+      <w:r>
+        <w:rPr>
+          <w:sz w:val="24"/>
+          <w:szCs w:val="24"/>
+        </w:rPr>
+        <w:t>Rename author</w:t>
       </w:r>
     </w:p>
     <w:p>
@@ -374,17 +359,8 @@
           <w:sz w:val="24"/>
           <w:szCs w:val="24"/>
         </w:rPr>
-        <w:t xml:space="preserve">Get google books from </w:t>
-      </w:r>
-      <w:proofErr w:type="spellStart"/>
-      <w:r>
-        <w:rPr>
-          <w:sz w:val="24"/>
-          <w:szCs w:val="24"/>
-        </w:rPr>
-        <w:t>api</w:t>
-      </w:r>
-      <w:proofErr w:type="spellEnd"/>
+        <w:t>Get google books from api</w:t>
+      </w:r>
     </w:p>
     <w:p>
       <w:pPr>
@@ -439,7 +415,7 @@
         <v:path o:extrusionok="f" gradientshapeok="t" o:connecttype="rect"/>
         <o:lock v:ext="edit" aspectratio="t"/>
       </v:shapetype>
-      <v:shape id="_x0000_i1059" type="#_x0000_t75" style="width:11.4pt;height:11.4pt" o:bullet="t">
+      <v:shape id="_x0000_i1039" type="#_x0000_t75" style="width:11.4pt;height:11.4pt" o:bullet="t">
         <v:imagedata r:id="rId1" o:title="msoB7B9"/>
       </v:shape>
     </w:pict>

</xml_diff>

<commit_message>
Delete modal progress 1
</commit_message>
<xml_diff>
--- a/UI/skyBookLibrary/work-plan.docx
+++ b/UI/skyBookLibrary/work-plan.docx
@@ -41,6 +41,13 @@
         </w:rPr>
         <w:t>Upload book</w:t>
       </w:r>
+      <w:r>
+        <w:rPr>
+          <w:sz w:val="24"/>
+          <w:szCs w:val="24"/>
+        </w:rPr>
+        <w:t xml:space="preserve"> (done)</w:t>
+      </w:r>
     </w:p>
     <w:p>
       <w:pPr>
@@ -61,6 +68,13 @@
         </w:rPr>
         <w:t>Read book</w:t>
       </w:r>
+      <w:r>
+        <w:rPr>
+          <w:sz w:val="24"/>
+          <w:szCs w:val="24"/>
+        </w:rPr>
+        <w:t xml:space="preserve"> (done)</w:t>
+      </w:r>
     </w:p>
     <w:p>
       <w:pPr>
@@ -359,8 +373,17 @@
           <w:sz w:val="24"/>
           <w:szCs w:val="24"/>
         </w:rPr>
-        <w:t>Get google books from api</w:t>
-      </w:r>
+        <w:t xml:space="preserve">Get google books from </w:t>
+      </w:r>
+      <w:proofErr w:type="spellStart"/>
+      <w:r>
+        <w:rPr>
+          <w:sz w:val="24"/>
+          <w:szCs w:val="24"/>
+        </w:rPr>
+        <w:t>api</w:t>
+      </w:r>
+      <w:proofErr w:type="spellEnd"/>
     </w:p>
     <w:p>
       <w:pPr>
@@ -415,7 +438,7 @@
         <v:path o:extrusionok="f" gradientshapeok="t" o:connecttype="rect"/>
         <o:lock v:ext="edit" aspectratio="t"/>
       </v:shapetype>
-      <v:shape id="_x0000_i1039" type="#_x0000_t75" style="width:11.4pt;height:11.4pt" o:bullet="t">
+      <v:shape id="_x0000_i1042" type="#_x0000_t75" style="width:11.4pt;height:11.4pt" o:bullet="t">
         <v:imagedata r:id="rId1" o:title="msoB7B9"/>
       </v:shape>
     </w:pict>

</xml_diff>

<commit_message>
Completed rename, delete and view books for author
</commit_message>
<xml_diff>
--- a/UI/skyBookLibrary/work-plan.docx
+++ b/UI/skyBookLibrary/work-plan.docx
@@ -216,6 +216,13 @@
         </w:rPr>
         <w:t>Category list</w:t>
       </w:r>
+      <w:r>
+        <w:rPr>
+          <w:sz w:val="24"/>
+          <w:szCs w:val="24"/>
+        </w:rPr>
+        <w:t>(done)</w:t>
+      </w:r>
     </w:p>
     <w:p>
       <w:pPr>
@@ -236,6 +243,13 @@
         </w:rPr>
         <w:t>Delete category</w:t>
       </w:r>
+      <w:r>
+        <w:rPr>
+          <w:sz w:val="24"/>
+          <w:szCs w:val="24"/>
+        </w:rPr>
+        <w:t>(done)</w:t>
+      </w:r>
     </w:p>
     <w:p>
       <w:pPr>
@@ -255,6 +269,13 @@
           <w:szCs w:val="24"/>
         </w:rPr>
         <w:t>Rename category</w:t>
+      </w:r>
+      <w:r>
+        <w:rPr>
+          <w:sz w:val="24"/>
+          <w:szCs w:val="24"/>
+        </w:rPr>
+        <w:t>(done)</w:t>
       </w:r>
     </w:p>
     <w:p>
@@ -479,7 +500,7 @@
         <v:path o:extrusionok="f" gradientshapeok="t" o:connecttype="rect"/>
         <o:lock v:ext="edit" aspectratio="t"/>
       </v:shapetype>
-      <v:shape id="_x0000_i1040" type="#_x0000_t75" style="width:11.4pt;height:11.4pt" o:bullet="t">
+      <v:shape id="_x0000_i1039" type="#_x0000_t75" style="width:11.4pt;height:11.4pt" o:bullet="t">
         <v:imagedata r:id="rId1" o:title="msoB7B9"/>
       </v:shape>
     </w:pict>

</xml_diff>